<commit_message>
Task: Added GitHub link to Word Document
</commit_message>
<xml_diff>
--- a/Project3-WordDoc.docx
+++ b/Project3-WordDoc.docx
@@ -57,6 +57,12 @@
       </w:pPr>
       <w:r>
         <w:t>1. GitHub repository link:</w:t>
+      </w:r>
+      <w:r>
+        <w:t xml:space="preserve"> </w:t>
+      </w:r>
+      <w:r>
+        <w:t>https://github.com/mcp48/IS601-Project3</w:t>
       </w:r>
     </w:p>
     <w:p>
@@ -327,15 +333,7 @@
         <w:spacing w:line="480" w:lineRule="auto"/>
       </w:pPr>
       <w:r>
-        <w:t xml:space="preserve">2d.  Part 2d: Editing a record in Postman.  I edited record ID #13, Willie </w:t>
-      </w:r>
-      <w:proofErr w:type="spellStart"/>
-      <w:r>
-        <w:t>Bloomquist</w:t>
-      </w:r>
-      <w:proofErr w:type="spellEnd"/>
-      <w:r>
-        <w:t>.  I changed his position from outfielder to third baseman</w:t>
+        <w:t>2d.  Part 2d: Editing a record in Postman.  I edited record ID #13, Willie Bloomquist.  I changed his position from outfielder to third baseman</w:t>
       </w:r>
     </w:p>
     <w:p>

</xml_diff>